<commit_message>
Update kiến trúc hệ thống
</commit_message>
<xml_diff>
--- a/BaoCao/DD/DD_Final/Truoc_Review/[1412564] [Final_DD] QuanLyDatHang.docx
+++ b/BaoCao/DD/DD_Final/Truoc_Review/[1412564] [Final_DD] QuanLyDatHang.docx
@@ -129,18 +129,18 @@
           <w:ilvl w:val="0"/>
           <w:numId w:val="0"/>
         </w:numPr>
-        <w:ind w:left="1296"/>
         <w:jc w:val="center"/>
       </w:pPr>
       <w:r>
         <w:rPr>
           <w:noProof/>
         </w:rPr>
+        <w:lastRenderedPageBreak/>
         <w:drawing>
-          <wp:inline distT="0" distB="0" distL="0" distR="0" wp14:anchorId="72366794" wp14:editId="2C30893C">
-            <wp:extent cx="3860510" cy="4886325"/>
-            <wp:effectExtent l="0" t="0" r="6985" b="0"/>
-            <wp:docPr id="20" name="Picture 20"/>
+          <wp:inline distT="0" distB="0" distL="0" distR="0">
+            <wp:extent cx="7277100" cy="5302324"/>
+            <wp:effectExtent l="0" t="0" r="0" b="0"/>
+            <wp:docPr id="2" name="Picture 2"/>
             <wp:cNvGraphicFramePr>
               <a:graphicFrameLocks xmlns:a="http://schemas.openxmlformats.org/drawingml/2006/main" noChangeAspect="1"/>
             </wp:cNvGraphicFramePr>
@@ -148,7 +148,7 @@
               <a:graphicData uri="http://schemas.openxmlformats.org/drawingml/2006/picture">
                 <pic:pic xmlns:pic="http://schemas.openxmlformats.org/drawingml/2006/picture">
                   <pic:nvPicPr>
-                    <pic:cNvPr id="20" name="Kiến trúc hệ thống.png"/>
+                    <pic:cNvPr id="2" name="donDatHang.png"/>
                     <pic:cNvPicPr/>
                   </pic:nvPicPr>
                   <pic:blipFill>
@@ -166,7 +166,7 @@
                   <pic:spPr>
                     <a:xfrm>
                       <a:off x="0" y="0"/>
-                      <a:ext cx="3877451" cy="4907767"/>
+                      <a:ext cx="7280354" cy="5304695"/>
                     </a:xfrm>
                     <a:prstGeom prst="rect">
                       <a:avLst/>
@@ -340,7 +340,16 @@
           <w:sz w:val="26"/>
           <w:szCs w:val="26"/>
         </w:rPr>
-        <w:t>OrderViewModel</w:t>
+        <w:t>ViewModel</w:t>
+      </w:r>
+      <w:r>
+        <w:rPr>
+          <w:b w:val="0"/>
+          <w:i/>
+          <w:sz w:val="26"/>
+          <w:szCs w:val="26"/>
+        </w:rPr>
+        <w:t xml:space="preserve"> đơn đặt hàng</w:t>
       </w:r>
     </w:p>
     <w:p>
@@ -447,7 +456,27 @@
           <w:sz w:val="26"/>
           <w:szCs w:val="26"/>
         </w:rPr>
-        <w:t>CreateOrderViewModel</w:t>
+        <w:t>ViewModel</w:t>
+      </w:r>
+      <w:r>
+        <w:rPr>
+          <w:b w:val="0"/>
+          <w:i/>
+          <w:sz w:val="26"/>
+          <w:szCs w:val="26"/>
+        </w:rPr>
+        <w:t xml:space="preserve"> lập</w:t>
+      </w:r>
+      <w:bookmarkStart w:id="0" w:name="_GoBack"/>
+      <w:bookmarkEnd w:id="0"/>
+      <w:r>
+        <w:rPr>
+          <w:b w:val="0"/>
+          <w:i/>
+          <w:sz w:val="26"/>
+          <w:szCs w:val="26"/>
+        </w:rPr>
+        <w:t xml:space="preserve"> đơn đặt hàng</w:t>
       </w:r>
     </w:p>
     <w:p>
@@ -540,7 +569,16 @@
           <w:sz w:val="26"/>
           <w:szCs w:val="26"/>
         </w:rPr>
-        <w:t>OrderDetailViewModel</w:t>
+        <w:t>ViewModel</w:t>
+      </w:r>
+      <w:r>
+        <w:rPr>
+          <w:b w:val="0"/>
+          <w:i/>
+          <w:sz w:val="26"/>
+          <w:szCs w:val="26"/>
+        </w:rPr>
+        <w:t xml:space="preserve"> chi tiết đơn đặt hàng</w:t>
       </w:r>
     </w:p>
     <w:p>
@@ -1232,8 +1270,6 @@
         </w:rPr>
         <w:t xml:space="preserve"> đơn</w:t>
       </w:r>
-      <w:bookmarkStart w:id="0" w:name="_GoBack"/>
-      <w:bookmarkEnd w:id="0"/>
       <w:r>
         <w:rPr>
           <w:rFonts w:ascii="Times New Roman" w:hAnsi="Times New Roman" w:cs="Times New Roman"/>
@@ -8661,10 +8697,10 @@
                   <v:path o:extrusionok="f" gradientshapeok="t" o:connecttype="rect"/>
                   <o:lock v:ext="edit" aspectratio="t"/>
                 </v:shapetype>
-                <v:shape id="_x0000_i1026" type="#_x0000_t75" style="width:529.5pt;height:287.25pt" o:ole="">
+                <v:shape id="_x0000_i1025" type="#_x0000_t75" style="width:529.5pt;height:287.25pt" o:ole="">
                   <v:imagedata r:id="rId31" o:title=""/>
                 </v:shape>
-                <o:OLEObject Type="Embed" ProgID="PBrush" ShapeID="_x0000_i1026" DrawAspect="Content" ObjectID="_1573501960" r:id="rId32"/>
+                <o:OLEObject Type="Embed" ProgID="PBrush" ShapeID="_x0000_i1025" DrawAspect="Content" ObjectID="_1573559011" r:id="rId32"/>
               </w:object>
             </w:r>
           </w:p>
@@ -8975,10 +9011,10 @@
             </w:pPr>
             <w:r>
               <w:object w:dxaOrig="3814" w:dyaOrig="4320">
-                <v:shape id="_x0000_i1025" type="#_x0000_t75" style="width:529.5pt;height:324pt" o:ole="">
+                <v:shape id="_x0000_i1026" type="#_x0000_t75" style="width:529.5pt;height:324pt" o:ole="">
                   <v:imagedata r:id="rId33" o:title=""/>
                 </v:shape>
-                <o:OLEObject Type="Embed" ProgID="PBrush" ShapeID="_x0000_i1025" DrawAspect="Content" ObjectID="_1573501961" r:id="rId34"/>
+                <o:OLEObject Type="Embed" ProgID="PBrush" ShapeID="_x0000_i1026" DrawAspect="Content" ObjectID="_1573559012" r:id="rId34"/>
               </w:object>
             </w:r>
           </w:p>
@@ -9292,7 +9328,7 @@
                 <v:shape id="_x0000_i1027" type="#_x0000_t75" style="width:528pt;height:341.25pt" o:ole="">
                   <v:imagedata r:id="rId35" o:title=""/>
                 </v:shape>
-                <o:OLEObject Type="Embed" ProgID="PBrush" ShapeID="_x0000_i1027" DrawAspect="Content" ObjectID="_1573501962" r:id="rId36"/>
+                <o:OLEObject Type="Embed" ProgID="PBrush" ShapeID="_x0000_i1027" DrawAspect="Content" ObjectID="_1573559013" r:id="rId36"/>
               </w:object>
             </w:r>
           </w:p>
@@ -9635,7 +9671,7 @@
                 <v:shape id="_x0000_i1028" type="#_x0000_t75" style="width:528pt;height:341.25pt" o:ole="">
                   <v:imagedata r:id="rId37" o:title=""/>
                 </v:shape>
-                <o:OLEObject Type="Embed" ProgID="PBrush" ShapeID="_x0000_i1028" DrawAspect="Content" ObjectID="_1573501963" r:id="rId38"/>
+                <o:OLEObject Type="Embed" ProgID="PBrush" ShapeID="_x0000_i1028" DrawAspect="Content" ObjectID="_1573559014" r:id="rId38"/>
               </w:object>
             </w:r>
           </w:p>
@@ -10083,7 +10119,7 @@
                 <v:shape id="_x0000_i1029" type="#_x0000_t75" style="width:537pt;height:215.25pt" o:ole="">
                   <v:imagedata r:id="rId39" o:title=""/>
                 </v:shape>
-                <o:OLEObject Type="Embed" ProgID="PBrush" ShapeID="_x0000_i1029" DrawAspect="Content" ObjectID="_1573501964" r:id="rId40"/>
+                <o:OLEObject Type="Embed" ProgID="PBrush" ShapeID="_x0000_i1029" DrawAspect="Content" ObjectID="_1573559015" r:id="rId40"/>
               </w:object>
             </w:r>
           </w:p>
@@ -10507,7 +10543,7 @@
                 <v:shape id="_x0000_i1030" type="#_x0000_t75" style="width:535.5pt;height:3in" o:ole="">
                   <v:imagedata r:id="rId41" o:title=""/>
                 </v:shape>
-                <o:OLEObject Type="Embed" ProgID="PBrush" ShapeID="_x0000_i1030" DrawAspect="Content" ObjectID="_1573501965" r:id="rId42"/>
+                <o:OLEObject Type="Embed" ProgID="PBrush" ShapeID="_x0000_i1030" DrawAspect="Content" ObjectID="_1573559016" r:id="rId42"/>
               </w:object>
             </w:r>
           </w:p>
@@ -10971,7 +11007,7 @@
                 <v:shape id="_x0000_i1031" type="#_x0000_t75" style="width:536.25pt;height:268.5pt" o:ole="">
                   <v:imagedata r:id="rId43" o:title=""/>
                 </v:shape>
-                <o:OLEObject Type="Embed" ProgID="PBrush" ShapeID="_x0000_i1031" DrawAspect="Content" ObjectID="_1573501966" r:id="rId44"/>
+                <o:OLEObject Type="Embed" ProgID="PBrush" ShapeID="_x0000_i1031" DrawAspect="Content" ObjectID="_1573559017" r:id="rId44"/>
               </w:object>
             </w:r>
           </w:p>
@@ -11439,7 +11475,7 @@
                 <v:shape id="_x0000_i1032" type="#_x0000_t75" style="width:535.5pt;height:243.75pt" o:ole="">
                   <v:imagedata r:id="rId45" o:title=""/>
                 </v:shape>
-                <o:OLEObject Type="Embed" ProgID="PBrush" ShapeID="_x0000_i1032" DrawAspect="Content" ObjectID="_1573501967" r:id="rId46"/>
+                <o:OLEObject Type="Embed" ProgID="PBrush" ShapeID="_x0000_i1032" DrawAspect="Content" ObjectID="_1573559018" r:id="rId46"/>
               </w:object>
             </w:r>
           </w:p>
@@ -11889,7 +11925,7 @@
                 <v:shape id="_x0000_i1033" type="#_x0000_t75" style="width:537.75pt;height:254.25pt" o:ole="">
                   <v:imagedata r:id="rId47" o:title=""/>
                 </v:shape>
-                <o:OLEObject Type="Embed" ProgID="PBrush" ShapeID="_x0000_i1033" DrawAspect="Content" ObjectID="_1573501968" r:id="rId48"/>
+                <o:OLEObject Type="Embed" ProgID="PBrush" ShapeID="_x0000_i1033" DrawAspect="Content" ObjectID="_1573559019" r:id="rId48"/>
               </w:object>
             </w:r>
           </w:p>
@@ -12332,7 +12368,7 @@
                 <v:shape id="_x0000_i1034" type="#_x0000_t75" style="width:536.25pt;height:257.25pt" o:ole="">
                   <v:imagedata r:id="rId49" o:title=""/>
                 </v:shape>
-                <o:OLEObject Type="Embed" ProgID="PBrush" ShapeID="_x0000_i1034" DrawAspect="Content" ObjectID="_1573501969" r:id="rId50"/>
+                <o:OLEObject Type="Embed" ProgID="PBrush" ShapeID="_x0000_i1034" DrawAspect="Content" ObjectID="_1573559020" r:id="rId50"/>
               </w:object>
             </w:r>
           </w:p>
@@ -12775,7 +12811,7 @@
                 <v:shape id="_x0000_i1035" type="#_x0000_t75" style="width:536.25pt;height:260.25pt" o:ole="">
                   <v:imagedata r:id="rId51" o:title=""/>
                 </v:shape>
-                <o:OLEObject Type="Embed" ProgID="PBrush" ShapeID="_x0000_i1035" DrawAspect="Content" ObjectID="_1573501970" r:id="rId52"/>
+                <o:OLEObject Type="Embed" ProgID="PBrush" ShapeID="_x0000_i1035" DrawAspect="Content" ObjectID="_1573559021" r:id="rId52"/>
               </w:object>
             </w:r>
           </w:p>
@@ -12995,16 +13031,7 @@
         </w:numPr>
       </w:pPr>
       <w:r>
-        <w:t>Định nghĩa các thuộ</w:t>
-      </w:r>
-      <w:r>
-        <w:t>c tính như Hình 9</w:t>
-      </w:r>
-      <w:r>
-        <w:t xml:space="preserve"> Kiến trúc chi tiết Quản lý </w:t>
-      </w:r>
-      <w:r>
-        <w:t>đơn vị tính của sản phẩm</w:t>
+        <w:t>Định nghĩa các thuộc tính như Hình 9 Kiến trúc chi tiết Quản lý đơn vị tính của sản phẩm</w:t>
       </w:r>
     </w:p>
     <w:p>
@@ -13024,16 +13051,7 @@
         </w:numPr>
       </w:pPr>
       <w:r>
-        <w:t xml:space="preserve">Định nghĩa các thuộc tính như Hình </w:t>
-      </w:r>
-      <w:r>
-        <w:t>10</w:t>
-      </w:r>
-      <w:r>
-        <w:t xml:space="preserve"> Kiến trúc chi tiết Quản lý </w:t>
-      </w:r>
-      <w:r>
-        <w:t>nhân viên của công ty</w:t>
+        <w:t>Định nghĩa các thuộc tính như Hình 10 Kiến trúc chi tiết Quản lý nhân viên của công ty</w:t>
       </w:r>
     </w:p>
     <w:p>
@@ -17418,7 +17436,7 @@
 </file>
 
 <file path=customXml/itemProps2.xml><?xml version="1.0" encoding="utf-8"?>
-<ds:datastoreItem xmlns:ds="http://schemas.openxmlformats.org/officeDocument/2006/customXml" ds:itemID="{2828A2FC-35EC-4176-914D-E4983BE619BA}">
+<ds:datastoreItem xmlns:ds="http://schemas.openxmlformats.org/officeDocument/2006/customXml" ds:itemID="{F24F2E48-C240-40F8-B5C1-25FF91D27BCC}">
   <ds:schemaRefs>
     <ds:schemaRef ds:uri="http://schemas.openxmlformats.org/officeDocument/2006/bibliography"/>
   </ds:schemaRefs>

</xml_diff>

<commit_message>
Update DD Quản lý đặt hàng
</commit_message>
<xml_diff>
--- a/BaoCao/DD/DD_Final/Truoc_Review/[1412564] [Final_DD] QuanLyDatHang.docx
+++ b/BaoCao/DD/DD_Final/Truoc_Review/[1412564] [Final_DD] QuanLyDatHang.docx
@@ -131,14 +131,14 @@
         </w:numPr>
         <w:jc w:val="center"/>
       </w:pPr>
+      <w:bookmarkStart w:id="0" w:name="_GoBack"/>
       <w:r>
         <w:rPr>
           <w:noProof/>
         </w:rPr>
-        <w:lastRenderedPageBreak/>
         <w:drawing>
           <wp:inline distT="0" distB="0" distL="0" distR="0">
-            <wp:extent cx="7277100" cy="5302324"/>
+            <wp:extent cx="6696075" cy="4878971"/>
             <wp:effectExtent l="0" t="0" r="0" b="0"/>
             <wp:docPr id="2" name="Picture 2"/>
             <wp:cNvGraphicFramePr>
@@ -166,7 +166,7 @@
                   <pic:spPr>
                     <a:xfrm>
                       <a:off x="0" y="0"/>
-                      <a:ext cx="7280354" cy="5304695"/>
+                      <a:ext cx="6699747" cy="4881646"/>
                     </a:xfrm>
                     <a:prstGeom prst="rect">
                       <a:avLst/>
@@ -178,6 +178,7 @@
           </wp:inline>
         </w:drawing>
       </w:r>
+      <w:bookmarkEnd w:id="0"/>
     </w:p>
     <w:p>
       <w:pPr>
@@ -465,18 +466,7 @@
           <w:sz w:val="26"/>
           <w:szCs w:val="26"/>
         </w:rPr>
-        <w:t xml:space="preserve"> lập</w:t>
-      </w:r>
-      <w:bookmarkStart w:id="0" w:name="_GoBack"/>
-      <w:bookmarkEnd w:id="0"/>
-      <w:r>
-        <w:rPr>
-          <w:b w:val="0"/>
-          <w:i/>
-          <w:sz w:val="26"/>
-          <w:szCs w:val="26"/>
-        </w:rPr>
-        <w:t xml:space="preserve"> đơn đặt hàng</w:t>
+        <w:t xml:space="preserve"> lập đơn đặt hàng</w:t>
       </w:r>
     </w:p>
     <w:p>
@@ -635,7 +625,7 @@
         <w:rPr>
           <w:b/>
         </w:rPr>
-        <w:t>Order</w:t>
+        <w:t>DonDatHang</w:t>
       </w:r>
     </w:p>
     <w:p>
@@ -847,7 +837,13 @@
         <w:rPr>
           <w:b/>
         </w:rPr>
-        <w:t>DCLS_Storage</w:t>
+        <w:t>DCLS_</w:t>
+      </w:r>
+      <w:r>
+        <w:rPr>
+          <w:b/>
+        </w:rPr>
+        <w:t>Kho</w:t>
       </w:r>
     </w:p>
     <w:p>
@@ -999,7 +995,13 @@
         <w:rPr>
           <w:b/>
         </w:rPr>
-        <w:t>DCLS_Consignee</w:t>
+        <w:t>DCLS_</w:t>
+      </w:r>
+      <w:r>
+        <w:rPr>
+          <w:b/>
+        </w:rPr>
+        <w:t>NguoiLienHeGiaoHang</w:t>
       </w:r>
     </w:p>
     <w:p>
@@ -8700,7 +8702,7 @@
                 <v:shape id="_x0000_i1025" type="#_x0000_t75" style="width:529.5pt;height:287.25pt" o:ole="">
                   <v:imagedata r:id="rId31" o:title=""/>
                 </v:shape>
-                <o:OLEObject Type="Embed" ProgID="PBrush" ShapeID="_x0000_i1025" DrawAspect="Content" ObjectID="_1573559011" r:id="rId32"/>
+                <o:OLEObject Type="Embed" ProgID="PBrush" ShapeID="_x0000_i1025" DrawAspect="Content" ObjectID="_1573584358" r:id="rId32"/>
               </w:object>
             </w:r>
           </w:p>
@@ -9014,7 +9016,7 @@
                 <v:shape id="_x0000_i1026" type="#_x0000_t75" style="width:529.5pt;height:324pt" o:ole="">
                   <v:imagedata r:id="rId33" o:title=""/>
                 </v:shape>
-                <o:OLEObject Type="Embed" ProgID="PBrush" ShapeID="_x0000_i1026" DrawAspect="Content" ObjectID="_1573559012" r:id="rId34"/>
+                <o:OLEObject Type="Embed" ProgID="PBrush" ShapeID="_x0000_i1026" DrawAspect="Content" ObjectID="_1573584359" r:id="rId34"/>
               </w:object>
             </w:r>
           </w:p>
@@ -9328,7 +9330,7 @@
                 <v:shape id="_x0000_i1027" type="#_x0000_t75" style="width:528pt;height:341.25pt" o:ole="">
                   <v:imagedata r:id="rId35" o:title=""/>
                 </v:shape>
-                <o:OLEObject Type="Embed" ProgID="PBrush" ShapeID="_x0000_i1027" DrawAspect="Content" ObjectID="_1573559013" r:id="rId36"/>
+                <o:OLEObject Type="Embed" ProgID="PBrush" ShapeID="_x0000_i1027" DrawAspect="Content" ObjectID="_1573584360" r:id="rId36"/>
               </w:object>
             </w:r>
           </w:p>
@@ -9671,7 +9673,7 @@
                 <v:shape id="_x0000_i1028" type="#_x0000_t75" style="width:528pt;height:341.25pt" o:ole="">
                   <v:imagedata r:id="rId37" o:title=""/>
                 </v:shape>
-                <o:OLEObject Type="Embed" ProgID="PBrush" ShapeID="_x0000_i1028" DrawAspect="Content" ObjectID="_1573559014" r:id="rId38"/>
+                <o:OLEObject Type="Embed" ProgID="PBrush" ShapeID="_x0000_i1028" DrawAspect="Content" ObjectID="_1573584361" r:id="rId38"/>
               </w:object>
             </w:r>
           </w:p>
@@ -10119,7 +10121,7 @@
                 <v:shape id="_x0000_i1029" type="#_x0000_t75" style="width:537pt;height:215.25pt" o:ole="">
                   <v:imagedata r:id="rId39" o:title=""/>
                 </v:shape>
-                <o:OLEObject Type="Embed" ProgID="PBrush" ShapeID="_x0000_i1029" DrawAspect="Content" ObjectID="_1573559015" r:id="rId40"/>
+                <o:OLEObject Type="Embed" ProgID="PBrush" ShapeID="_x0000_i1029" DrawAspect="Content" ObjectID="_1573584362" r:id="rId40"/>
               </w:object>
             </w:r>
           </w:p>
@@ -10543,7 +10545,7 @@
                 <v:shape id="_x0000_i1030" type="#_x0000_t75" style="width:535.5pt;height:3in" o:ole="">
                   <v:imagedata r:id="rId41" o:title=""/>
                 </v:shape>
-                <o:OLEObject Type="Embed" ProgID="PBrush" ShapeID="_x0000_i1030" DrawAspect="Content" ObjectID="_1573559016" r:id="rId42"/>
+                <o:OLEObject Type="Embed" ProgID="PBrush" ShapeID="_x0000_i1030" DrawAspect="Content" ObjectID="_1573584363" r:id="rId42"/>
               </w:object>
             </w:r>
           </w:p>
@@ -11007,7 +11009,7 @@
                 <v:shape id="_x0000_i1031" type="#_x0000_t75" style="width:536.25pt;height:268.5pt" o:ole="">
                   <v:imagedata r:id="rId43" o:title=""/>
                 </v:shape>
-                <o:OLEObject Type="Embed" ProgID="PBrush" ShapeID="_x0000_i1031" DrawAspect="Content" ObjectID="_1573559017" r:id="rId44"/>
+                <o:OLEObject Type="Embed" ProgID="PBrush" ShapeID="_x0000_i1031" DrawAspect="Content" ObjectID="_1573584364" r:id="rId44"/>
               </w:object>
             </w:r>
           </w:p>
@@ -11475,7 +11477,7 @@
                 <v:shape id="_x0000_i1032" type="#_x0000_t75" style="width:535.5pt;height:243.75pt" o:ole="">
                   <v:imagedata r:id="rId45" o:title=""/>
                 </v:shape>
-                <o:OLEObject Type="Embed" ProgID="PBrush" ShapeID="_x0000_i1032" DrawAspect="Content" ObjectID="_1573559018" r:id="rId46"/>
+                <o:OLEObject Type="Embed" ProgID="PBrush" ShapeID="_x0000_i1032" DrawAspect="Content" ObjectID="_1573584365" r:id="rId46"/>
               </w:object>
             </w:r>
           </w:p>
@@ -11925,7 +11927,7 @@
                 <v:shape id="_x0000_i1033" type="#_x0000_t75" style="width:537.75pt;height:254.25pt" o:ole="">
                   <v:imagedata r:id="rId47" o:title=""/>
                 </v:shape>
-                <o:OLEObject Type="Embed" ProgID="PBrush" ShapeID="_x0000_i1033" DrawAspect="Content" ObjectID="_1573559019" r:id="rId48"/>
+                <o:OLEObject Type="Embed" ProgID="PBrush" ShapeID="_x0000_i1033" DrawAspect="Content" ObjectID="_1573584366" r:id="rId48"/>
               </w:object>
             </w:r>
           </w:p>
@@ -12368,7 +12370,7 @@
                 <v:shape id="_x0000_i1034" type="#_x0000_t75" style="width:536.25pt;height:257.25pt" o:ole="">
                   <v:imagedata r:id="rId49" o:title=""/>
                 </v:shape>
-                <o:OLEObject Type="Embed" ProgID="PBrush" ShapeID="_x0000_i1034" DrawAspect="Content" ObjectID="_1573559020" r:id="rId50"/>
+                <o:OLEObject Type="Embed" ProgID="PBrush" ShapeID="_x0000_i1034" DrawAspect="Content" ObjectID="_1573584367" r:id="rId50"/>
               </w:object>
             </w:r>
           </w:p>
@@ -12811,7 +12813,7 @@
                 <v:shape id="_x0000_i1035" type="#_x0000_t75" style="width:536.25pt;height:260.25pt" o:ole="">
                   <v:imagedata r:id="rId51" o:title=""/>
                 </v:shape>
-                <o:OLEObject Type="Embed" ProgID="PBrush" ShapeID="_x0000_i1035" DrawAspect="Content" ObjectID="_1573559021" r:id="rId52"/>
+                <o:OLEObject Type="Embed" ProgID="PBrush" ShapeID="_x0000_i1035" DrawAspect="Content" ObjectID="_1573584368" r:id="rId52"/>
               </w:object>
             </w:r>
           </w:p>
@@ -17436,7 +17438,7 @@
 </file>
 
 <file path=customXml/itemProps2.xml><?xml version="1.0" encoding="utf-8"?>
-<ds:datastoreItem xmlns:ds="http://schemas.openxmlformats.org/officeDocument/2006/customXml" ds:itemID="{F24F2E48-C240-40F8-B5C1-25FF91D27BCC}">
+<ds:datastoreItem xmlns:ds="http://schemas.openxmlformats.org/officeDocument/2006/customXml" ds:itemID="{750E0F12-1EDE-428F-83C0-0DC1A958B09F}">
   <ds:schemaRefs>
     <ds:schemaRef ds:uri="http://schemas.openxmlformats.org/officeDocument/2006/bibliography"/>
   </ds:schemaRefs>

</xml_diff>